<commit_message>
Reorganizing SVV experiments. Added some documentation.
</commit_message>
<xml_diff>
--- a/Doc/Arume Manual.docx
+++ b/Doc/Arume Manual.docx
@@ -3,35 +3,603 @@
 <w:document xmlns:wpc="http://schemas.microsoft.com/office/word/2010/wordprocessingCanvas" xmlns:mc="http://schemas.openxmlformats.org/markup-compatibility/2006" xmlns:o="urn:schemas-microsoft-com:office:office" xmlns:r="http://schemas.openxmlformats.org/officeDocument/2006/relationships" xmlns:m="http://schemas.openxmlformats.org/officeDocument/2006/math" xmlns:v="urn:schemas-microsoft-com:vml" xmlns:wp14="http://schemas.microsoft.com/office/word/2010/wordprocessingDrawing" xmlns:wp="http://schemas.openxmlformats.org/drawingml/2006/wordprocessingDrawing" xmlns:w10="urn:schemas-microsoft-com:office:word" xmlns:w="http://schemas.openxmlformats.org/wordprocessingml/2006/main" xmlns:w14="http://schemas.microsoft.com/office/word/2010/wordml" xmlns:w15="http://schemas.microsoft.com/office/word/2012/wordml" xmlns:wpg="http://schemas.microsoft.com/office/word/2010/wordprocessingGroup" xmlns:wpi="http://schemas.microsoft.com/office/word/2010/wordprocessingInk" xmlns:wne="http://schemas.microsoft.com/office/word/2006/wordml" xmlns:wps="http://schemas.microsoft.com/office/word/2010/wordprocessingShape" mc:Ignorable="w14 w15 wp14">
   <w:body>
     <w:p>
-      <w:proofErr w:type="spellStart"/>
-      <w:r>
-        <w:t>Arume</w:t>
-      </w:r>
-      <w:proofErr w:type="spellEnd"/>
-      <w:r>
-        <w:t xml:space="preserve"> Manual</w:t>
+      <w:pPr>
+        <w:pStyle w:val="Title"/>
+      </w:pPr>
+      <w:r>
+        <w:t>Arume, experiment design manual</w:t>
       </w:r>
     </w:p>
     <w:p>
-      <w:proofErr w:type="spellStart"/>
-      <w:r>
-        <w:t>Arume</w:t>
-      </w:r>
-      <w:proofErr w:type="spellEnd"/>
-      <w:r>
-        <w:t xml:space="preserve"> is a software tool designed to run experiments, collect data and analyze the data. </w:t>
+      <w:r>
+        <w:t>Jorge Otero-Millan</w:t>
+      </w:r>
+    </w:p>
+    <w:p/>
+    <w:p>
+      <w:pPr>
+        <w:rPr>
+          <w:rFonts w:asciiTheme="majorHAnsi" w:eastAsiaTheme="majorEastAsia" w:hAnsiTheme="majorHAnsi" w:cstheme="majorBidi"/>
+          <w:b/>
+          <w:bCs/>
+          <w:smallCaps/>
+          <w:color w:val="000000" w:themeColor="text1"/>
+          <w:sz w:val="36"/>
+          <w:szCs w:val="36"/>
+        </w:rPr>
+      </w:pPr>
+      <w:r>
+        <w:br w:type="page"/>
+      </w:r>
+    </w:p>
+    <w:p>
+      <w:pPr>
+        <w:pStyle w:val="Heading1"/>
+      </w:pPr>
+      <w:r>
+        <w:lastRenderedPageBreak/>
+        <w:t>Intro</w:t>
+      </w:r>
+    </w:p>
+    <w:p>
+      <w:r>
+        <w:t>Arume is a framework to develop and run experiments using matlab.</w:t>
+      </w:r>
+    </w:p>
+    <w:p>
+      <w:pPr>
+        <w:pStyle w:val="Heading1"/>
+      </w:pPr>
+      <w:r>
+        <w:t>Main concepts</w:t>
+      </w:r>
+    </w:p>
+    <w:p>
+      <w:pPr>
+        <w:pStyle w:val="ListParagraph"/>
+        <w:numPr>
+          <w:ilvl w:val="0"/>
+          <w:numId w:val="13"/>
+        </w:numPr>
+      </w:pPr>
+      <w:r>
+        <w:rPr>
+          <w:b/>
+        </w:rPr>
+        <w:t>Experiment design</w:t>
+      </w:r>
+      <w:r>
+        <w:t>: Description and implementation of an experimental paradigm.</w:t>
+      </w:r>
+    </w:p>
+    <w:p>
+      <w:pPr>
+        <w:pStyle w:val="ListParagraph"/>
+        <w:numPr>
+          <w:ilvl w:val="0"/>
+          <w:numId w:val="13"/>
+        </w:numPr>
+      </w:pPr>
+      <w:r>
+        <w:rPr>
+          <w:b/>
+        </w:rPr>
+        <w:t xml:space="preserve">Session: </w:t>
+      </w:r>
+      <w:r>
+        <w:t xml:space="preserve">Experimental session characterized </w:t>
+      </w:r>
+      <w:r>
+        <w:t xml:space="preserve">by </w:t>
+      </w:r>
+      <w:r>
+        <w:t>a</w:t>
+      </w:r>
+      <w:r>
+        <w:t xml:space="preserve"> subject and the experiment design.</w:t>
+      </w:r>
+    </w:p>
+    <w:p>
+      <w:pPr>
+        <w:pStyle w:val="ListParagraph"/>
+        <w:numPr>
+          <w:ilvl w:val="0"/>
+          <w:numId w:val="13"/>
+        </w:numPr>
+      </w:pPr>
+      <w:r>
+        <w:rPr>
+          <w:b/>
+        </w:rPr>
+        <w:t>Experiment run</w:t>
+      </w:r>
+      <w:r>
+        <w:t>: Information about running a session of a given experiment. Will keep the information of what trials have been run already and which ones are pending. Usually a session will correspond with one run but if, for instance, a session is restarted then there will be two runs.</w:t>
+      </w:r>
+    </w:p>
+    <w:p>
+      <w:pPr>
+        <w:pStyle w:val="Heading2"/>
+      </w:pPr>
+      <w:r>
+        <w:t>Experiment designs</w:t>
+      </w:r>
+    </w:p>
+    <w:p>
+      <w:pPr>
+        <w:autoSpaceDE w:val="0"/>
+        <w:autoSpaceDN w:val="0"/>
+        <w:adjustRightInd w:val="0"/>
+        <w:spacing w:after="0" w:line="240" w:lineRule="auto"/>
+        <w:rPr>
+          <w:rFonts w:ascii="Courier New" w:hAnsi="Courier New" w:cs="Courier New"/>
+          <w:sz w:val="24"/>
+          <w:szCs w:val="24"/>
+        </w:rPr>
+      </w:pPr>
+      <w:r>
+        <w:t xml:space="preserve">All experiments designs are classes that inherit from </w:t>
+      </w:r>
+      <w:r>
+        <w:rPr>
+          <w:rFonts w:ascii="Courier New" w:hAnsi="Courier New" w:cs="Courier New"/>
+          <w:color w:val="000000"/>
+          <w:sz w:val="20"/>
+          <w:szCs w:val="20"/>
+        </w:rPr>
+        <w:t>ArumeCore.ExperimentDesign</w:t>
+      </w:r>
+      <w:r>
+        <w:rPr>
+          <w:rFonts w:ascii="Courier New" w:hAnsi="Courier New" w:cs="Courier New"/>
+          <w:sz w:val="24"/>
+          <w:szCs w:val="24"/>
+        </w:rPr>
+        <w:t xml:space="preserve"> </w:t>
+      </w:r>
+      <w:r>
+        <w:t>directly or indirectly.</w:t>
+      </w:r>
+      <w:r>
+        <w:t xml:space="preserve"> They describe an experimental paradigm. The variables, the sequence, the trial. Also the data that is saved and the analysis that can be performed.</w:t>
+      </w:r>
+    </w:p>
+    <w:p>
+      <w:r>
+        <w:t xml:space="preserve">The experiment design must be in the folder </w:t>
+      </w:r>
+      <w:r>
+        <w:t>arume\+ArumeExperimentDesigns</w:t>
+      </w:r>
+      <w:r>
+        <w:t>. The experiment will be in its own folder named @nameOfExperiment and must contain at least the class file nameOfExperiment.m.</w:t>
+      </w:r>
+    </w:p>
+    <w:p>
+      <w:pPr>
+        <w:pStyle w:val="Heading2"/>
+      </w:pPr>
+      <w:r>
+        <w:t>General structure of the experiment design</w:t>
+      </w:r>
+    </w:p>
+    <w:p>
+      <w:r>
+        <w:t>The graph below describes what happens when a new session is created.</w:t>
+      </w:r>
+      <w:r>
+        <w:t xml:space="preserve"> Functions in red are functions that can be overwritten</w:t>
+      </w:r>
+      <w:r>
+        <w:t xml:space="preserve"> in a</w:t>
+      </w:r>
+      <w:r>
+        <w:t xml:space="preserve"> new experimen</w:t>
       </w:r>
       <w:bookmarkStart w:id="0" w:name="_GoBack"/>
       <w:bookmarkEnd w:id="0"/>
+      <w:r>
+        <w:t>t design.</w:t>
+      </w:r>
+    </w:p>
+    <w:p>
+      <w:r>
+        <w:rPr>
+          <w:noProof/>
+          <w:lang w:eastAsia="en-US"/>
+        </w:rPr>
+        <w:lastRenderedPageBreak/>
+        <w:drawing>
+          <wp:inline distT="0" distB="0" distL="0" distR="0" wp14:anchorId="52370764">
+            <wp:extent cx="5517515" cy="3944620"/>
+            <wp:effectExtent l="0" t="0" r="6985" b="0"/>
+            <wp:docPr id="13" name="Picture 13"/>
+            <wp:cNvGraphicFramePr>
+              <a:graphicFrameLocks xmlns:a="http://schemas.openxmlformats.org/drawingml/2006/main" noChangeAspect="1"/>
+            </wp:cNvGraphicFramePr>
+            <a:graphic xmlns:a="http://schemas.openxmlformats.org/drawingml/2006/main">
+              <a:graphicData uri="http://schemas.openxmlformats.org/drawingml/2006/picture">
+                <pic:pic xmlns:pic="http://schemas.openxmlformats.org/drawingml/2006/picture">
+                  <pic:nvPicPr>
+                    <pic:cNvPr id="0" name="Picture 5"/>
+                    <pic:cNvPicPr>
+                      <a:picLocks noChangeAspect="1" noChangeArrowheads="1"/>
+                    </pic:cNvPicPr>
+                  </pic:nvPicPr>
+                  <pic:blipFill>
+                    <a:blip r:embed="rId6">
+                      <a:extLst>
+                        <a:ext uri="{28A0092B-C50C-407E-A947-70E740481C1C}">
+                          <a14:useLocalDpi xmlns:a14="http://schemas.microsoft.com/office/drawing/2010/main" val="0"/>
+                        </a:ext>
+                      </a:extLst>
+                    </a:blip>
+                    <a:srcRect/>
+                    <a:stretch>
+                      <a:fillRect/>
+                    </a:stretch>
+                  </pic:blipFill>
+                  <pic:spPr bwMode="auto">
+                    <a:xfrm>
+                      <a:off x="0" y="0"/>
+                      <a:ext cx="5517515" cy="3944620"/>
+                    </a:xfrm>
+                    <a:prstGeom prst="rect">
+                      <a:avLst/>
+                    </a:prstGeom>
+                    <a:noFill/>
+                  </pic:spPr>
+                </pic:pic>
+              </a:graphicData>
+            </a:graphic>
+          </wp:inline>
+        </w:drawing>
+      </w:r>
+    </w:p>
+    <w:p>
+      <w:r>
+        <w:t>The graph below describes what happens when a session is started.</w:t>
+      </w:r>
+    </w:p>
+    <w:p>
+      <w:r>
+        <w:rPr>
+          <w:noProof/>
+          <w:lang w:eastAsia="en-US"/>
+        </w:rPr>
+        <w:drawing>
+          <wp:inline distT="0" distB="0" distL="0" distR="0" wp14:anchorId="0878C3B8">
+            <wp:extent cx="5523230" cy="3858895"/>
+            <wp:effectExtent l="0" t="0" r="1270" b="8255"/>
+            <wp:docPr id="11" name="Picture 11"/>
+            <wp:cNvGraphicFramePr>
+              <a:graphicFrameLocks xmlns:a="http://schemas.openxmlformats.org/drawingml/2006/main" noChangeAspect="1"/>
+            </wp:cNvGraphicFramePr>
+            <a:graphic xmlns:a="http://schemas.openxmlformats.org/drawingml/2006/main">
+              <a:graphicData uri="http://schemas.openxmlformats.org/drawingml/2006/picture">
+                <pic:pic xmlns:pic="http://schemas.openxmlformats.org/drawingml/2006/picture">
+                  <pic:nvPicPr>
+                    <pic:cNvPr id="0" name="Picture 3"/>
+                    <pic:cNvPicPr>
+                      <a:picLocks noChangeAspect="1" noChangeArrowheads="1"/>
+                    </pic:cNvPicPr>
+                  </pic:nvPicPr>
+                  <pic:blipFill>
+                    <a:blip r:embed="rId7">
+                      <a:extLst>
+                        <a:ext uri="{28A0092B-C50C-407E-A947-70E740481C1C}">
+                          <a14:useLocalDpi xmlns:a14="http://schemas.microsoft.com/office/drawing/2010/main" val="0"/>
+                        </a:ext>
+                      </a:extLst>
+                    </a:blip>
+                    <a:srcRect/>
+                    <a:stretch>
+                      <a:fillRect/>
+                    </a:stretch>
+                  </pic:blipFill>
+                  <pic:spPr bwMode="auto">
+                    <a:xfrm>
+                      <a:off x="0" y="0"/>
+                      <a:ext cx="5523230" cy="3858895"/>
+                    </a:xfrm>
+                    <a:prstGeom prst="rect">
+                      <a:avLst/>
+                    </a:prstGeom>
+                    <a:noFill/>
+                  </pic:spPr>
+                </pic:pic>
+              </a:graphicData>
+            </a:graphic>
+          </wp:inline>
+        </w:drawing>
+      </w:r>
     </w:p>
     <w:sectPr>
       <w:pgSz w:w="12240" w:h="15840"/>
       <w:pgMar w:top="1440" w:right="1440" w:bottom="1440" w:left="1440" w:header="720" w:footer="720" w:gutter="0"/>
       <w:cols w:space="720"/>
-      <w:docGrid w:linePitch="360"/>
     </w:sectPr>
   </w:body>
 </w:document>
+</file>
+
+<file path=word/numbering.xml><?xml version="1.0" encoding="utf-8"?>
+<w:numbering xmlns:wpc="http://schemas.microsoft.com/office/word/2010/wordprocessingCanvas" xmlns:mc="http://schemas.openxmlformats.org/markup-compatibility/2006" xmlns:o="urn:schemas-microsoft-com:office:office" xmlns:r="http://schemas.openxmlformats.org/officeDocument/2006/relationships" xmlns:m="http://schemas.openxmlformats.org/officeDocument/2006/math" xmlns:v="urn:schemas-microsoft-com:vml" xmlns:wp14="http://schemas.microsoft.com/office/word/2010/wordprocessingDrawing" xmlns:wp="http://schemas.openxmlformats.org/drawingml/2006/wordprocessingDrawing" xmlns:w10="urn:schemas-microsoft-com:office:word" xmlns:w="http://schemas.openxmlformats.org/wordprocessingml/2006/main" xmlns:w14="http://schemas.microsoft.com/office/word/2010/wordml" xmlns:w15="http://schemas.microsoft.com/office/word/2012/wordml" xmlns:wpg="http://schemas.microsoft.com/office/word/2010/wordprocessingGroup" xmlns:wpi="http://schemas.microsoft.com/office/word/2010/wordprocessingInk" xmlns:wne="http://schemas.microsoft.com/office/word/2006/wordml" xmlns:wps="http://schemas.microsoft.com/office/word/2010/wordprocessingShape" mc:Ignorable="w14 w15 wp14">
+  <w:abstractNum w:abstractNumId="0">
+    <w:nsid w:val="1482775B"/>
+    <w:multiLevelType w:val="multilevel"/>
+    <w:tmpl w:val="0EBA3C40"/>
+    <w:lvl w:ilvl="0">
+      <w:start w:val="1"/>
+      <w:numFmt w:val="decimal"/>
+      <w:pStyle w:val="Heading1"/>
+      <w:lvlText w:val="%1"/>
+      <w:lvlJc w:val="left"/>
+      <w:pPr>
+        <w:ind w:left="432" w:hanging="432"/>
+      </w:pPr>
+    </w:lvl>
+    <w:lvl w:ilvl="1">
+      <w:start w:val="1"/>
+      <w:numFmt w:val="decimal"/>
+      <w:pStyle w:val="Heading2"/>
+      <w:lvlText w:val="%1.%2"/>
+      <w:lvlJc w:val="left"/>
+      <w:pPr>
+        <w:ind w:left="576" w:hanging="576"/>
+      </w:pPr>
+    </w:lvl>
+    <w:lvl w:ilvl="2">
+      <w:start w:val="1"/>
+      <w:numFmt w:val="decimal"/>
+      <w:pStyle w:val="Heading3"/>
+      <w:lvlText w:val="%1.%2.%3"/>
+      <w:lvlJc w:val="left"/>
+      <w:pPr>
+        <w:ind w:left="720" w:hanging="720"/>
+      </w:pPr>
+    </w:lvl>
+    <w:lvl w:ilvl="3">
+      <w:start w:val="1"/>
+      <w:numFmt w:val="decimal"/>
+      <w:pStyle w:val="Heading4"/>
+      <w:lvlText w:val="%1.%2.%3.%4"/>
+      <w:lvlJc w:val="left"/>
+      <w:pPr>
+        <w:ind w:left="864" w:hanging="864"/>
+      </w:pPr>
+    </w:lvl>
+    <w:lvl w:ilvl="4">
+      <w:start w:val="1"/>
+      <w:numFmt w:val="decimal"/>
+      <w:pStyle w:val="Heading5"/>
+      <w:lvlText w:val="%1.%2.%3.%4.%5"/>
+      <w:lvlJc w:val="left"/>
+      <w:pPr>
+        <w:ind w:left="1008" w:hanging="1008"/>
+      </w:pPr>
+    </w:lvl>
+    <w:lvl w:ilvl="5">
+      <w:start w:val="1"/>
+      <w:numFmt w:val="decimal"/>
+      <w:pStyle w:val="Heading6"/>
+      <w:lvlText w:val="%1.%2.%3.%4.%5.%6"/>
+      <w:lvlJc w:val="left"/>
+      <w:pPr>
+        <w:ind w:left="1152" w:hanging="1152"/>
+      </w:pPr>
+    </w:lvl>
+    <w:lvl w:ilvl="6">
+      <w:start w:val="1"/>
+      <w:numFmt w:val="decimal"/>
+      <w:pStyle w:val="Heading7"/>
+      <w:lvlText w:val="%1.%2.%3.%4.%5.%6.%7"/>
+      <w:lvlJc w:val="left"/>
+      <w:pPr>
+        <w:ind w:left="1296" w:hanging="1296"/>
+      </w:pPr>
+    </w:lvl>
+    <w:lvl w:ilvl="7">
+      <w:start w:val="1"/>
+      <w:numFmt w:val="decimal"/>
+      <w:pStyle w:val="Heading8"/>
+      <w:lvlText w:val="%1.%2.%3.%4.%5.%6.%7.%8"/>
+      <w:lvlJc w:val="left"/>
+      <w:pPr>
+        <w:ind w:left="1440" w:hanging="1440"/>
+      </w:pPr>
+    </w:lvl>
+    <w:lvl w:ilvl="8">
+      <w:start w:val="1"/>
+      <w:numFmt w:val="decimal"/>
+      <w:pStyle w:val="Heading9"/>
+      <w:lvlText w:val="%1.%2.%3.%4.%5.%6.%7.%8.%9"/>
+      <w:lvlJc w:val="left"/>
+      <w:pPr>
+        <w:ind w:left="1584" w:hanging="1584"/>
+      </w:pPr>
+    </w:lvl>
+  </w:abstractNum>
+  <w:abstractNum w:abstractNumId="1">
+    <w:nsid w:val="6C874E06"/>
+    <w:multiLevelType w:val="hybridMultilevel"/>
+    <w:tmpl w:val="140208B2"/>
+    <w:lvl w:ilvl="0" w:tplc="04090001">
+      <w:start w:val="1"/>
+      <w:numFmt w:val="bullet"/>
+      <w:lvlText w:val=""/>
+      <w:lvlJc w:val="left"/>
+      <w:pPr>
+        <w:ind w:left="720" w:hanging="360"/>
+      </w:pPr>
+      <w:rPr>
+        <w:rFonts w:ascii="Symbol" w:hAnsi="Symbol" w:hint="default"/>
+      </w:rPr>
+    </w:lvl>
+    <w:lvl w:ilvl="1" w:tplc="04090003" w:tentative="1">
+      <w:start w:val="1"/>
+      <w:numFmt w:val="bullet"/>
+      <w:lvlText w:val="o"/>
+      <w:lvlJc w:val="left"/>
+      <w:pPr>
+        <w:ind w:left="1440" w:hanging="360"/>
+      </w:pPr>
+      <w:rPr>
+        <w:rFonts w:ascii="Courier New" w:hAnsi="Courier New" w:cs="Courier New" w:hint="default"/>
+      </w:rPr>
+    </w:lvl>
+    <w:lvl w:ilvl="2" w:tplc="04090005" w:tentative="1">
+      <w:start w:val="1"/>
+      <w:numFmt w:val="bullet"/>
+      <w:lvlText w:val=""/>
+      <w:lvlJc w:val="left"/>
+      <w:pPr>
+        <w:ind w:left="2160" w:hanging="360"/>
+      </w:pPr>
+      <w:rPr>
+        <w:rFonts w:ascii="Wingdings" w:hAnsi="Wingdings" w:hint="default"/>
+      </w:rPr>
+    </w:lvl>
+    <w:lvl w:ilvl="3" w:tplc="04090001" w:tentative="1">
+      <w:start w:val="1"/>
+      <w:numFmt w:val="bullet"/>
+      <w:lvlText w:val=""/>
+      <w:lvlJc w:val="left"/>
+      <w:pPr>
+        <w:ind w:left="2880" w:hanging="360"/>
+      </w:pPr>
+      <w:rPr>
+        <w:rFonts w:ascii="Symbol" w:hAnsi="Symbol" w:hint="default"/>
+      </w:rPr>
+    </w:lvl>
+    <w:lvl w:ilvl="4" w:tplc="04090003" w:tentative="1">
+      <w:start w:val="1"/>
+      <w:numFmt w:val="bullet"/>
+      <w:lvlText w:val="o"/>
+      <w:lvlJc w:val="left"/>
+      <w:pPr>
+        <w:ind w:left="3600" w:hanging="360"/>
+      </w:pPr>
+      <w:rPr>
+        <w:rFonts w:ascii="Courier New" w:hAnsi="Courier New" w:cs="Courier New" w:hint="default"/>
+      </w:rPr>
+    </w:lvl>
+    <w:lvl w:ilvl="5" w:tplc="04090005" w:tentative="1">
+      <w:start w:val="1"/>
+      <w:numFmt w:val="bullet"/>
+      <w:lvlText w:val=""/>
+      <w:lvlJc w:val="left"/>
+      <w:pPr>
+        <w:ind w:left="4320" w:hanging="360"/>
+      </w:pPr>
+      <w:rPr>
+        <w:rFonts w:ascii="Wingdings" w:hAnsi="Wingdings" w:hint="default"/>
+      </w:rPr>
+    </w:lvl>
+    <w:lvl w:ilvl="6" w:tplc="04090001" w:tentative="1">
+      <w:start w:val="1"/>
+      <w:numFmt w:val="bullet"/>
+      <w:lvlText w:val=""/>
+      <w:lvlJc w:val="left"/>
+      <w:pPr>
+        <w:ind w:left="5040" w:hanging="360"/>
+      </w:pPr>
+      <w:rPr>
+        <w:rFonts w:ascii="Symbol" w:hAnsi="Symbol" w:hint="default"/>
+      </w:rPr>
+    </w:lvl>
+    <w:lvl w:ilvl="7" w:tplc="04090003" w:tentative="1">
+      <w:start w:val="1"/>
+      <w:numFmt w:val="bullet"/>
+      <w:lvlText w:val="o"/>
+      <w:lvlJc w:val="left"/>
+      <w:pPr>
+        <w:ind w:left="5760" w:hanging="360"/>
+      </w:pPr>
+      <w:rPr>
+        <w:rFonts w:ascii="Courier New" w:hAnsi="Courier New" w:cs="Courier New" w:hint="default"/>
+      </w:rPr>
+    </w:lvl>
+    <w:lvl w:ilvl="8" w:tplc="04090005" w:tentative="1">
+      <w:start w:val="1"/>
+      <w:numFmt w:val="bullet"/>
+      <w:lvlText w:val=""/>
+      <w:lvlJc w:val="left"/>
+      <w:pPr>
+        <w:ind w:left="6480" w:hanging="360"/>
+      </w:pPr>
+      <w:rPr>
+        <w:rFonts w:ascii="Wingdings" w:hAnsi="Wingdings" w:hint="default"/>
+      </w:rPr>
+    </w:lvl>
+  </w:abstractNum>
+  <w:num w:numId="1">
+    <w:abstractNumId w:val="0"/>
+  </w:num>
+  <w:num w:numId="2">
+    <w:abstractNumId w:val="0"/>
+    <w:lvlOverride w:ilvl="0">
+      <w:startOverride w:val="1"/>
+    </w:lvlOverride>
+    <w:lvlOverride w:ilvl="1">
+      <w:startOverride w:val="1"/>
+    </w:lvlOverride>
+    <w:lvlOverride w:ilvl="2">
+      <w:startOverride w:val="1"/>
+    </w:lvlOverride>
+    <w:lvlOverride w:ilvl="3">
+      <w:startOverride w:val="1"/>
+    </w:lvlOverride>
+    <w:lvlOverride w:ilvl="4">
+      <w:startOverride w:val="1"/>
+    </w:lvlOverride>
+    <w:lvlOverride w:ilvl="5">
+      <w:startOverride w:val="1"/>
+    </w:lvlOverride>
+    <w:lvlOverride w:ilvl="6">
+      <w:startOverride w:val="1"/>
+    </w:lvlOverride>
+    <w:lvlOverride w:ilvl="7">
+      <w:startOverride w:val="1"/>
+    </w:lvlOverride>
+    <w:lvlOverride w:ilvl="8">
+      <w:startOverride w:val="1"/>
+    </w:lvlOverride>
+  </w:num>
+  <w:num w:numId="3">
+    <w:abstractNumId w:val="0"/>
+  </w:num>
+  <w:num w:numId="4">
+    <w:abstractNumId w:val="0"/>
+  </w:num>
+  <w:num w:numId="5">
+    <w:abstractNumId w:val="0"/>
+  </w:num>
+  <w:num w:numId="6">
+    <w:abstractNumId w:val="0"/>
+  </w:num>
+  <w:num w:numId="7">
+    <w:abstractNumId w:val="0"/>
+  </w:num>
+  <w:num w:numId="8">
+    <w:abstractNumId w:val="0"/>
+  </w:num>
+  <w:num w:numId="9">
+    <w:abstractNumId w:val="0"/>
+  </w:num>
+  <w:num w:numId="10">
+    <w:abstractNumId w:val="0"/>
+  </w:num>
+  <w:num w:numId="11">
+    <w:abstractNumId w:val="0"/>
+  </w:num>
+  <w:num w:numId="12">
+    <w:abstractNumId w:val="0"/>
+  </w:num>
+  <w:num w:numId="13">
+    <w:abstractNumId w:val="1"/>
+  </w:num>
+</w:numbering>
 </file>
 
 <file path=word/styles.xml><?xml version="1.0" encoding="utf-8"?>
@@ -39,10 +607,10 @@
   <w:docDefaults>
     <w:rPrDefault>
       <w:rPr>
-        <w:rFonts w:asciiTheme="minorHAnsi" w:eastAsiaTheme="minorHAnsi" w:hAnsiTheme="minorHAnsi" w:cstheme="minorBidi"/>
+        <w:rFonts w:asciiTheme="minorHAnsi" w:eastAsiaTheme="minorEastAsia" w:hAnsiTheme="minorHAnsi" w:cstheme="minorBidi"/>
         <w:sz w:val="22"/>
         <w:szCs w:val="22"/>
-        <w:lang w:val="en-US" w:eastAsia="en-US" w:bidi="ar-SA"/>
+        <w:lang w:val="en-US" w:eastAsia="ja-JP" w:bidi="ar-SA"/>
       </w:rPr>
     </w:rPrDefault>
     <w:pPrDefault>
@@ -428,6 +996,247 @@
     <w:name w:val="Normal"/>
     <w:qFormat/>
   </w:style>
+  <w:style w:type="paragraph" w:styleId="Heading1">
+    <w:name w:val="heading 1"/>
+    <w:basedOn w:val="Normal"/>
+    <w:next w:val="Normal"/>
+    <w:link w:val="Heading1Char"/>
+    <w:uiPriority w:val="9"/>
+    <w:qFormat/>
+    <w:pPr>
+      <w:keepNext/>
+      <w:keepLines/>
+      <w:numPr>
+        <w:numId w:val="12"/>
+      </w:numPr>
+      <w:pBdr>
+        <w:bottom w:val="single" w:sz="4" w:space="1" w:color="595959" w:themeColor="text1" w:themeTint="A6"/>
+      </w:pBdr>
+      <w:spacing w:before="360"/>
+      <w:outlineLvl w:val="0"/>
+    </w:pPr>
+    <w:rPr>
+      <w:rFonts w:asciiTheme="majorHAnsi" w:eastAsiaTheme="majorEastAsia" w:hAnsiTheme="majorHAnsi" w:cstheme="majorBidi"/>
+      <w:b/>
+      <w:bCs/>
+      <w:smallCaps/>
+      <w:color w:val="000000" w:themeColor="text1"/>
+      <w:sz w:val="36"/>
+      <w:szCs w:val="36"/>
+    </w:rPr>
+  </w:style>
+  <w:style w:type="paragraph" w:styleId="Heading2">
+    <w:name w:val="heading 2"/>
+    <w:basedOn w:val="Normal"/>
+    <w:next w:val="Normal"/>
+    <w:link w:val="Heading2Char"/>
+    <w:uiPriority w:val="9"/>
+    <w:unhideWhenUsed/>
+    <w:qFormat/>
+    <w:pPr>
+      <w:keepNext/>
+      <w:keepLines/>
+      <w:numPr>
+        <w:ilvl w:val="1"/>
+        <w:numId w:val="12"/>
+      </w:numPr>
+      <w:spacing w:before="360" w:after="0"/>
+      <w:outlineLvl w:val="1"/>
+    </w:pPr>
+    <w:rPr>
+      <w:rFonts w:asciiTheme="majorHAnsi" w:eastAsiaTheme="majorEastAsia" w:hAnsiTheme="majorHAnsi" w:cstheme="majorBidi"/>
+      <w:b/>
+      <w:bCs/>
+      <w:smallCaps/>
+      <w:color w:val="000000" w:themeColor="text1"/>
+      <w:sz w:val="28"/>
+      <w:szCs w:val="28"/>
+    </w:rPr>
+  </w:style>
+  <w:style w:type="paragraph" w:styleId="Heading3">
+    <w:name w:val="heading 3"/>
+    <w:basedOn w:val="Normal"/>
+    <w:next w:val="Normal"/>
+    <w:link w:val="Heading3Char"/>
+    <w:uiPriority w:val="9"/>
+    <w:semiHidden/>
+    <w:unhideWhenUsed/>
+    <w:qFormat/>
+    <w:pPr>
+      <w:keepNext/>
+      <w:keepLines/>
+      <w:numPr>
+        <w:ilvl w:val="2"/>
+        <w:numId w:val="12"/>
+      </w:numPr>
+      <w:spacing w:before="200" w:after="0"/>
+      <w:outlineLvl w:val="2"/>
+    </w:pPr>
+    <w:rPr>
+      <w:rFonts w:asciiTheme="majorHAnsi" w:eastAsiaTheme="majorEastAsia" w:hAnsiTheme="majorHAnsi" w:cstheme="majorBidi"/>
+      <w:b/>
+      <w:bCs/>
+      <w:color w:val="000000" w:themeColor="text1"/>
+    </w:rPr>
+  </w:style>
+  <w:style w:type="paragraph" w:styleId="Heading4">
+    <w:name w:val="heading 4"/>
+    <w:basedOn w:val="Normal"/>
+    <w:next w:val="Normal"/>
+    <w:link w:val="Heading4Char"/>
+    <w:uiPriority w:val="9"/>
+    <w:semiHidden/>
+    <w:unhideWhenUsed/>
+    <w:qFormat/>
+    <w:pPr>
+      <w:keepNext/>
+      <w:keepLines/>
+      <w:numPr>
+        <w:ilvl w:val="3"/>
+        <w:numId w:val="12"/>
+      </w:numPr>
+      <w:spacing w:before="200" w:after="0"/>
+      <w:outlineLvl w:val="3"/>
+    </w:pPr>
+    <w:rPr>
+      <w:rFonts w:asciiTheme="majorHAnsi" w:eastAsiaTheme="majorEastAsia" w:hAnsiTheme="majorHAnsi" w:cstheme="majorBidi"/>
+      <w:b/>
+      <w:bCs/>
+      <w:i/>
+      <w:iCs/>
+      <w:color w:val="000000" w:themeColor="text1"/>
+    </w:rPr>
+  </w:style>
+  <w:style w:type="paragraph" w:styleId="Heading5">
+    <w:name w:val="heading 5"/>
+    <w:basedOn w:val="Normal"/>
+    <w:next w:val="Normal"/>
+    <w:link w:val="Heading5Char"/>
+    <w:uiPriority w:val="9"/>
+    <w:semiHidden/>
+    <w:unhideWhenUsed/>
+    <w:qFormat/>
+    <w:pPr>
+      <w:keepNext/>
+      <w:keepLines/>
+      <w:numPr>
+        <w:ilvl w:val="4"/>
+        <w:numId w:val="12"/>
+      </w:numPr>
+      <w:spacing w:before="200" w:after="0"/>
+      <w:outlineLvl w:val="4"/>
+    </w:pPr>
+    <w:rPr>
+      <w:rFonts w:asciiTheme="majorHAnsi" w:eastAsiaTheme="majorEastAsia" w:hAnsiTheme="majorHAnsi" w:cstheme="majorBidi"/>
+      <w:color w:val="252525" w:themeColor="text2" w:themeShade="BF"/>
+    </w:rPr>
+  </w:style>
+  <w:style w:type="paragraph" w:styleId="Heading6">
+    <w:name w:val="heading 6"/>
+    <w:basedOn w:val="Normal"/>
+    <w:next w:val="Normal"/>
+    <w:link w:val="Heading6Char"/>
+    <w:uiPriority w:val="9"/>
+    <w:semiHidden/>
+    <w:unhideWhenUsed/>
+    <w:qFormat/>
+    <w:pPr>
+      <w:keepNext/>
+      <w:keepLines/>
+      <w:numPr>
+        <w:ilvl w:val="5"/>
+        <w:numId w:val="12"/>
+      </w:numPr>
+      <w:spacing w:before="200" w:after="0"/>
+      <w:outlineLvl w:val="5"/>
+    </w:pPr>
+    <w:rPr>
+      <w:rFonts w:asciiTheme="majorHAnsi" w:eastAsiaTheme="majorEastAsia" w:hAnsiTheme="majorHAnsi" w:cstheme="majorBidi"/>
+      <w:i/>
+      <w:iCs/>
+      <w:color w:val="252525" w:themeColor="text2" w:themeShade="BF"/>
+    </w:rPr>
+  </w:style>
+  <w:style w:type="paragraph" w:styleId="Heading7">
+    <w:name w:val="heading 7"/>
+    <w:basedOn w:val="Normal"/>
+    <w:next w:val="Normal"/>
+    <w:link w:val="Heading7Char"/>
+    <w:uiPriority w:val="9"/>
+    <w:semiHidden/>
+    <w:unhideWhenUsed/>
+    <w:qFormat/>
+    <w:pPr>
+      <w:keepNext/>
+      <w:keepLines/>
+      <w:numPr>
+        <w:ilvl w:val="6"/>
+        <w:numId w:val="12"/>
+      </w:numPr>
+      <w:spacing w:before="200" w:after="0"/>
+      <w:outlineLvl w:val="6"/>
+    </w:pPr>
+    <w:rPr>
+      <w:rFonts w:asciiTheme="majorHAnsi" w:eastAsiaTheme="majorEastAsia" w:hAnsiTheme="majorHAnsi" w:cstheme="majorBidi"/>
+      <w:i/>
+      <w:iCs/>
+      <w:color w:val="404040" w:themeColor="text1" w:themeTint="BF"/>
+    </w:rPr>
+  </w:style>
+  <w:style w:type="paragraph" w:styleId="Heading8">
+    <w:name w:val="heading 8"/>
+    <w:basedOn w:val="Normal"/>
+    <w:next w:val="Normal"/>
+    <w:link w:val="Heading8Char"/>
+    <w:uiPriority w:val="9"/>
+    <w:semiHidden/>
+    <w:unhideWhenUsed/>
+    <w:qFormat/>
+    <w:pPr>
+      <w:keepNext/>
+      <w:keepLines/>
+      <w:numPr>
+        <w:ilvl w:val="7"/>
+        <w:numId w:val="12"/>
+      </w:numPr>
+      <w:spacing w:before="200" w:after="0"/>
+      <w:outlineLvl w:val="7"/>
+    </w:pPr>
+    <w:rPr>
+      <w:rFonts w:asciiTheme="majorHAnsi" w:eastAsiaTheme="majorEastAsia" w:hAnsiTheme="majorHAnsi" w:cstheme="majorBidi"/>
+      <w:color w:val="404040" w:themeColor="text1" w:themeTint="BF"/>
+      <w:sz w:val="20"/>
+      <w:szCs w:val="20"/>
+    </w:rPr>
+  </w:style>
+  <w:style w:type="paragraph" w:styleId="Heading9">
+    <w:name w:val="heading 9"/>
+    <w:basedOn w:val="Normal"/>
+    <w:next w:val="Normal"/>
+    <w:link w:val="Heading9Char"/>
+    <w:uiPriority w:val="9"/>
+    <w:semiHidden/>
+    <w:unhideWhenUsed/>
+    <w:qFormat/>
+    <w:pPr>
+      <w:keepNext/>
+      <w:keepLines/>
+      <w:numPr>
+        <w:ilvl w:val="8"/>
+        <w:numId w:val="12"/>
+      </w:numPr>
+      <w:spacing w:before="200" w:after="0"/>
+      <w:outlineLvl w:val="8"/>
+    </w:pPr>
+    <w:rPr>
+      <w:rFonts w:asciiTheme="majorHAnsi" w:eastAsiaTheme="majorEastAsia" w:hAnsiTheme="majorHAnsi" w:cstheme="majorBidi"/>
+      <w:i/>
+      <w:iCs/>
+      <w:color w:val="404040" w:themeColor="text1" w:themeTint="BF"/>
+      <w:sz w:val="20"/>
+      <w:szCs w:val="20"/>
+    </w:rPr>
+  </w:style>
   <w:style w:type="character" w:default="1" w:styleId="DefaultParagraphFont">
     <w:name w:val="Default Paragraph Font"/>
     <w:uiPriority w:val="1"/>
@@ -455,13 +1264,382 @@
     <w:semiHidden/>
     <w:unhideWhenUsed/>
   </w:style>
+  <w:style w:type="paragraph" w:styleId="Title">
+    <w:name w:val="Title"/>
+    <w:basedOn w:val="Normal"/>
+    <w:next w:val="Normal"/>
+    <w:link w:val="TitleChar"/>
+    <w:uiPriority w:val="10"/>
+    <w:qFormat/>
+    <w:pPr>
+      <w:spacing w:after="0" w:line="240" w:lineRule="auto"/>
+      <w:contextualSpacing/>
+    </w:pPr>
+    <w:rPr>
+      <w:rFonts w:asciiTheme="majorHAnsi" w:eastAsiaTheme="majorEastAsia" w:hAnsiTheme="majorHAnsi" w:cstheme="majorBidi"/>
+      <w:color w:val="000000" w:themeColor="text1"/>
+      <w:sz w:val="56"/>
+      <w:szCs w:val="56"/>
+    </w:rPr>
+  </w:style>
+  <w:style w:type="character" w:customStyle="1" w:styleId="TitleChar">
+    <w:name w:val="Title Char"/>
+    <w:basedOn w:val="DefaultParagraphFont"/>
+    <w:link w:val="Title"/>
+    <w:uiPriority w:val="10"/>
+    <w:rPr>
+      <w:rFonts w:asciiTheme="majorHAnsi" w:eastAsiaTheme="majorEastAsia" w:hAnsiTheme="majorHAnsi" w:cstheme="majorBidi"/>
+      <w:color w:val="000000" w:themeColor="text1"/>
+      <w:sz w:val="56"/>
+      <w:szCs w:val="56"/>
+    </w:rPr>
+  </w:style>
+  <w:style w:type="paragraph" w:styleId="Subtitle">
+    <w:name w:val="Subtitle"/>
+    <w:basedOn w:val="Normal"/>
+    <w:next w:val="Normal"/>
+    <w:link w:val="SubtitleChar"/>
+    <w:uiPriority w:val="11"/>
+    <w:qFormat/>
+    <w:pPr>
+      <w:numPr>
+        <w:ilvl w:val="1"/>
+      </w:numPr>
+    </w:pPr>
+    <w:rPr>
+      <w:color w:val="5A5A5A" w:themeColor="text1" w:themeTint="A5"/>
+      <w:spacing w:val="10"/>
+    </w:rPr>
+  </w:style>
+  <w:style w:type="character" w:customStyle="1" w:styleId="SubtitleChar">
+    <w:name w:val="Subtitle Char"/>
+    <w:basedOn w:val="DefaultParagraphFont"/>
+    <w:link w:val="Subtitle"/>
+    <w:uiPriority w:val="11"/>
+    <w:rPr>
+      <w:color w:val="5A5A5A" w:themeColor="text1" w:themeTint="A5"/>
+      <w:spacing w:val="10"/>
+    </w:rPr>
+  </w:style>
+  <w:style w:type="character" w:customStyle="1" w:styleId="Heading1Char">
+    <w:name w:val="Heading 1 Char"/>
+    <w:basedOn w:val="DefaultParagraphFont"/>
+    <w:link w:val="Heading1"/>
+    <w:uiPriority w:val="9"/>
+    <w:rPr>
+      <w:rFonts w:asciiTheme="majorHAnsi" w:eastAsiaTheme="majorEastAsia" w:hAnsiTheme="majorHAnsi" w:cstheme="majorBidi"/>
+      <w:b/>
+      <w:bCs/>
+      <w:smallCaps/>
+      <w:color w:val="000000" w:themeColor="text1"/>
+      <w:sz w:val="36"/>
+      <w:szCs w:val="36"/>
+    </w:rPr>
+  </w:style>
+  <w:style w:type="character" w:customStyle="1" w:styleId="Heading2Char">
+    <w:name w:val="Heading 2 Char"/>
+    <w:basedOn w:val="DefaultParagraphFont"/>
+    <w:link w:val="Heading2"/>
+    <w:uiPriority w:val="9"/>
+    <w:rPr>
+      <w:rFonts w:asciiTheme="majorHAnsi" w:eastAsiaTheme="majorEastAsia" w:hAnsiTheme="majorHAnsi" w:cstheme="majorBidi"/>
+      <w:b/>
+      <w:bCs/>
+      <w:smallCaps/>
+      <w:color w:val="000000" w:themeColor="text1"/>
+      <w:sz w:val="28"/>
+      <w:szCs w:val="28"/>
+    </w:rPr>
+  </w:style>
+  <w:style w:type="character" w:customStyle="1" w:styleId="Heading3Char">
+    <w:name w:val="Heading 3 Char"/>
+    <w:basedOn w:val="DefaultParagraphFont"/>
+    <w:link w:val="Heading3"/>
+    <w:uiPriority w:val="9"/>
+    <w:semiHidden/>
+    <w:rPr>
+      <w:rFonts w:asciiTheme="majorHAnsi" w:eastAsiaTheme="majorEastAsia" w:hAnsiTheme="majorHAnsi" w:cstheme="majorBidi"/>
+      <w:b/>
+      <w:bCs/>
+      <w:color w:val="000000" w:themeColor="text1"/>
+    </w:rPr>
+  </w:style>
+  <w:style w:type="character" w:customStyle="1" w:styleId="Heading4Char">
+    <w:name w:val="Heading 4 Char"/>
+    <w:basedOn w:val="DefaultParagraphFont"/>
+    <w:link w:val="Heading4"/>
+    <w:uiPriority w:val="9"/>
+    <w:semiHidden/>
+    <w:rPr>
+      <w:rFonts w:asciiTheme="majorHAnsi" w:eastAsiaTheme="majorEastAsia" w:hAnsiTheme="majorHAnsi" w:cstheme="majorBidi"/>
+      <w:b/>
+      <w:bCs/>
+      <w:i/>
+      <w:iCs/>
+      <w:color w:val="000000" w:themeColor="text1"/>
+    </w:rPr>
+  </w:style>
+  <w:style w:type="character" w:customStyle="1" w:styleId="Heading5Char">
+    <w:name w:val="Heading 5 Char"/>
+    <w:basedOn w:val="DefaultParagraphFont"/>
+    <w:link w:val="Heading5"/>
+    <w:uiPriority w:val="9"/>
+    <w:semiHidden/>
+    <w:rPr>
+      <w:rFonts w:asciiTheme="majorHAnsi" w:eastAsiaTheme="majorEastAsia" w:hAnsiTheme="majorHAnsi" w:cstheme="majorBidi"/>
+      <w:color w:val="252525" w:themeColor="text2" w:themeShade="BF"/>
+    </w:rPr>
+  </w:style>
+  <w:style w:type="character" w:customStyle="1" w:styleId="Heading6Char">
+    <w:name w:val="Heading 6 Char"/>
+    <w:basedOn w:val="DefaultParagraphFont"/>
+    <w:link w:val="Heading6"/>
+    <w:uiPriority w:val="9"/>
+    <w:semiHidden/>
+    <w:rPr>
+      <w:rFonts w:asciiTheme="majorHAnsi" w:eastAsiaTheme="majorEastAsia" w:hAnsiTheme="majorHAnsi" w:cstheme="majorBidi"/>
+      <w:i/>
+      <w:iCs/>
+      <w:color w:val="252525" w:themeColor="text2" w:themeShade="BF"/>
+    </w:rPr>
+  </w:style>
+  <w:style w:type="character" w:customStyle="1" w:styleId="Heading7Char">
+    <w:name w:val="Heading 7 Char"/>
+    <w:basedOn w:val="DefaultParagraphFont"/>
+    <w:link w:val="Heading7"/>
+    <w:uiPriority w:val="9"/>
+    <w:semiHidden/>
+    <w:rPr>
+      <w:rFonts w:asciiTheme="majorHAnsi" w:eastAsiaTheme="majorEastAsia" w:hAnsiTheme="majorHAnsi" w:cstheme="majorBidi"/>
+      <w:i/>
+      <w:iCs/>
+      <w:color w:val="404040" w:themeColor="text1" w:themeTint="BF"/>
+    </w:rPr>
+  </w:style>
+  <w:style w:type="character" w:customStyle="1" w:styleId="Heading8Char">
+    <w:name w:val="Heading 8 Char"/>
+    <w:basedOn w:val="DefaultParagraphFont"/>
+    <w:link w:val="Heading8"/>
+    <w:uiPriority w:val="9"/>
+    <w:semiHidden/>
+    <w:rPr>
+      <w:rFonts w:asciiTheme="majorHAnsi" w:eastAsiaTheme="majorEastAsia" w:hAnsiTheme="majorHAnsi" w:cstheme="majorBidi"/>
+      <w:color w:val="404040" w:themeColor="text1" w:themeTint="BF"/>
+      <w:sz w:val="20"/>
+      <w:szCs w:val="20"/>
+    </w:rPr>
+  </w:style>
+  <w:style w:type="character" w:customStyle="1" w:styleId="Heading9Char">
+    <w:name w:val="Heading 9 Char"/>
+    <w:basedOn w:val="DefaultParagraphFont"/>
+    <w:link w:val="Heading9"/>
+    <w:uiPriority w:val="9"/>
+    <w:semiHidden/>
+    <w:rPr>
+      <w:rFonts w:asciiTheme="majorHAnsi" w:eastAsiaTheme="majorEastAsia" w:hAnsiTheme="majorHAnsi" w:cstheme="majorBidi"/>
+      <w:i/>
+      <w:iCs/>
+      <w:color w:val="404040" w:themeColor="text1" w:themeTint="BF"/>
+      <w:sz w:val="20"/>
+      <w:szCs w:val="20"/>
+    </w:rPr>
+  </w:style>
+  <w:style w:type="character" w:styleId="SubtleEmphasis">
+    <w:name w:val="Subtle Emphasis"/>
+    <w:basedOn w:val="DefaultParagraphFont"/>
+    <w:uiPriority w:val="19"/>
+    <w:qFormat/>
+    <w:rPr>
+      <w:i/>
+      <w:iCs/>
+      <w:color w:val="404040" w:themeColor="text1" w:themeTint="BF"/>
+    </w:rPr>
+  </w:style>
+  <w:style w:type="character" w:styleId="Emphasis">
+    <w:name w:val="Emphasis"/>
+    <w:basedOn w:val="DefaultParagraphFont"/>
+    <w:uiPriority w:val="20"/>
+    <w:qFormat/>
+    <w:rPr>
+      <w:i/>
+      <w:iCs/>
+      <w:color w:val="auto"/>
+    </w:rPr>
+  </w:style>
+  <w:style w:type="character" w:styleId="IntenseEmphasis">
+    <w:name w:val="Intense Emphasis"/>
+    <w:basedOn w:val="DefaultParagraphFont"/>
+    <w:uiPriority w:val="21"/>
+    <w:qFormat/>
+    <w:rPr>
+      <w:b/>
+      <w:bCs/>
+      <w:i/>
+      <w:iCs/>
+      <w:caps/>
+    </w:rPr>
+  </w:style>
+  <w:style w:type="character" w:styleId="Strong">
+    <w:name w:val="Strong"/>
+    <w:basedOn w:val="DefaultParagraphFont"/>
+    <w:uiPriority w:val="22"/>
+    <w:qFormat/>
+    <w:rPr>
+      <w:b/>
+      <w:bCs/>
+      <w:color w:val="000000" w:themeColor="text1"/>
+    </w:rPr>
+  </w:style>
+  <w:style w:type="paragraph" w:styleId="Quote">
+    <w:name w:val="Quote"/>
+    <w:basedOn w:val="Normal"/>
+    <w:next w:val="Normal"/>
+    <w:link w:val="QuoteChar"/>
+    <w:uiPriority w:val="29"/>
+    <w:qFormat/>
+    <w:pPr>
+      <w:spacing w:before="160"/>
+      <w:ind w:left="720" w:right="720"/>
+    </w:pPr>
+    <w:rPr>
+      <w:i/>
+      <w:iCs/>
+      <w:color w:val="000000" w:themeColor="text1"/>
+    </w:rPr>
+  </w:style>
+  <w:style w:type="character" w:customStyle="1" w:styleId="QuoteChar">
+    <w:name w:val="Quote Char"/>
+    <w:basedOn w:val="DefaultParagraphFont"/>
+    <w:link w:val="Quote"/>
+    <w:uiPriority w:val="29"/>
+    <w:rPr>
+      <w:i/>
+      <w:iCs/>
+      <w:color w:val="000000" w:themeColor="text1"/>
+    </w:rPr>
+  </w:style>
+  <w:style w:type="paragraph" w:styleId="IntenseQuote">
+    <w:name w:val="Intense Quote"/>
+    <w:basedOn w:val="Normal"/>
+    <w:next w:val="Normal"/>
+    <w:link w:val="IntenseQuoteChar"/>
+    <w:uiPriority w:val="30"/>
+    <w:qFormat/>
+    <w:pPr>
+      <w:pBdr>
+        <w:top w:val="single" w:sz="24" w:space="1" w:color="F2F2F2" w:themeColor="background1" w:themeShade="F2"/>
+        <w:bottom w:val="single" w:sz="24" w:space="1" w:color="F2F2F2" w:themeColor="background1" w:themeShade="F2"/>
+      </w:pBdr>
+      <w:shd w:val="clear" w:color="auto" w:fill="F2F2F2" w:themeFill="background1" w:themeFillShade="F2"/>
+      <w:spacing w:before="240" w:after="240"/>
+      <w:ind w:left="936" w:right="936"/>
+      <w:jc w:val="center"/>
+    </w:pPr>
+    <w:rPr>
+      <w:color w:val="000000" w:themeColor="text1"/>
+    </w:rPr>
+  </w:style>
+  <w:style w:type="character" w:customStyle="1" w:styleId="IntenseQuoteChar">
+    <w:name w:val="Intense Quote Char"/>
+    <w:basedOn w:val="DefaultParagraphFont"/>
+    <w:link w:val="IntenseQuote"/>
+    <w:uiPriority w:val="30"/>
+    <w:rPr>
+      <w:color w:val="000000" w:themeColor="text1"/>
+      <w:shd w:val="clear" w:color="auto" w:fill="F2F2F2" w:themeFill="background1" w:themeFillShade="F2"/>
+    </w:rPr>
+  </w:style>
+  <w:style w:type="character" w:styleId="SubtleReference">
+    <w:name w:val="Subtle Reference"/>
+    <w:basedOn w:val="DefaultParagraphFont"/>
+    <w:uiPriority w:val="31"/>
+    <w:qFormat/>
+    <w:rPr>
+      <w:smallCaps/>
+      <w:color w:val="404040" w:themeColor="text1" w:themeTint="BF"/>
+      <w:u w:val="single" w:color="7F7F7F" w:themeColor="text1" w:themeTint="80"/>
+    </w:rPr>
+  </w:style>
+  <w:style w:type="character" w:styleId="IntenseReference">
+    <w:name w:val="Intense Reference"/>
+    <w:basedOn w:val="DefaultParagraphFont"/>
+    <w:uiPriority w:val="32"/>
+    <w:qFormat/>
+    <w:rPr>
+      <w:b/>
+      <w:bCs/>
+      <w:smallCaps/>
+      <w:u w:val="single"/>
+    </w:rPr>
+  </w:style>
+  <w:style w:type="character" w:styleId="BookTitle">
+    <w:name w:val="Book Title"/>
+    <w:basedOn w:val="DefaultParagraphFont"/>
+    <w:uiPriority w:val="33"/>
+    <w:qFormat/>
+    <w:rPr>
+      <w:b w:val="0"/>
+      <w:bCs w:val="0"/>
+      <w:smallCaps/>
+      <w:spacing w:val="5"/>
+    </w:rPr>
+  </w:style>
+  <w:style w:type="paragraph" w:styleId="Caption">
+    <w:name w:val="caption"/>
+    <w:basedOn w:val="Normal"/>
+    <w:next w:val="Normal"/>
+    <w:uiPriority w:val="35"/>
+    <w:semiHidden/>
+    <w:unhideWhenUsed/>
+    <w:qFormat/>
+    <w:pPr>
+      <w:spacing w:after="200" w:line="240" w:lineRule="auto"/>
+    </w:pPr>
+    <w:rPr>
+      <w:i/>
+      <w:iCs/>
+      <w:color w:val="323232" w:themeColor="text2"/>
+      <w:sz w:val="18"/>
+      <w:szCs w:val="18"/>
+    </w:rPr>
+  </w:style>
+  <w:style w:type="paragraph" w:styleId="TOCHeading">
+    <w:name w:val="TOC Heading"/>
+    <w:basedOn w:val="Heading1"/>
+    <w:next w:val="Normal"/>
+    <w:uiPriority w:val="39"/>
+    <w:semiHidden/>
+    <w:unhideWhenUsed/>
+    <w:qFormat/>
+    <w:pPr>
+      <w:outlineLvl w:val="9"/>
+    </w:pPr>
+  </w:style>
+  <w:style w:type="paragraph" w:styleId="NoSpacing">
+    <w:name w:val="No Spacing"/>
+    <w:uiPriority w:val="1"/>
+    <w:qFormat/>
+    <w:pPr>
+      <w:spacing w:after="0" w:line="240" w:lineRule="auto"/>
+    </w:pPr>
+  </w:style>
+  <w:style w:type="paragraph" w:styleId="ListParagraph">
+    <w:name w:val="List Paragraph"/>
+    <w:basedOn w:val="Normal"/>
+    <w:uiPriority w:val="34"/>
+    <w:qFormat/>
+    <w:pPr>
+      <w:ind w:left="720"/>
+      <w:contextualSpacing/>
+    </w:pPr>
+  </w:style>
 </w:styles>
 </file>
 
 <file path=word/theme/theme1.xml><?xml version="1.0" encoding="utf-8"?>
 <a:theme xmlns:a="http://schemas.openxmlformats.org/drawingml/2006/main" name="Office Theme">
   <a:themeElements>
-    <a:clrScheme name="Office">
+    <a:clrScheme name="Aspect">
       <a:dk1>
         <a:sysClr val="windowText" lastClr="000000"/>
       </a:dk1>
@@ -469,34 +1647,34 @@
         <a:sysClr val="window" lastClr="FFFFFF"/>
       </a:lt1>
       <a:dk2>
-        <a:srgbClr val="44546A"/>
+        <a:srgbClr val="323232"/>
       </a:dk2>
       <a:lt2>
-        <a:srgbClr val="E7E6E6"/>
+        <a:srgbClr val="E3DED1"/>
       </a:lt2>
       <a:accent1>
-        <a:srgbClr val="5B9BD5"/>
+        <a:srgbClr val="F07F09"/>
       </a:accent1>
       <a:accent2>
-        <a:srgbClr val="ED7D31"/>
+        <a:srgbClr val="9F2936"/>
       </a:accent2>
       <a:accent3>
-        <a:srgbClr val="A5A5A5"/>
+        <a:srgbClr val="1B587C"/>
       </a:accent3>
       <a:accent4>
-        <a:srgbClr val="FFC000"/>
+        <a:srgbClr val="4E8542"/>
       </a:accent4>
       <a:accent5>
-        <a:srgbClr val="4472C4"/>
+        <a:srgbClr val="604878"/>
       </a:accent5>
       <a:accent6>
-        <a:srgbClr val="70AD47"/>
+        <a:srgbClr val="C19859"/>
       </a:accent6>
       <a:hlink>
-        <a:srgbClr val="0563C1"/>
+        <a:srgbClr val="6B9F25"/>
       </a:hlink>
       <a:folHlink>
-        <a:srgbClr val="954F72"/>
+        <a:srgbClr val="B26B02"/>
       </a:folHlink>
     </a:clrScheme>
     <a:fontScheme name="Office">
@@ -717,4 +1895,21 @@
     </a:ext>
   </a:extLst>
 </a:theme>
+</file>
+
+<file path=customXml/item1.xml><?xml version="1.0" encoding="utf-8"?>
+<?mso-contentType ?>
+<FormTemplates xmlns="http://schemas.microsoft.com/sharepoint/v3/contenttype/forms">
+  <Display>DocumentLibraryForm</Display>
+  <Edit>AssetEditForm</Edit>
+  <New>DocumentLibraryForm</New>
+</FormTemplates>
+</file>
+
+<file path=customXml/itemProps1.xml><?xml version="1.0" encoding="utf-8"?>
+<ds:datastoreItem xmlns:ds="http://schemas.openxmlformats.org/officeDocument/2006/customXml" ds:itemID="{499EA1EC-B023-4266-9865-E1EDA122A8C9}">
+  <ds:schemaRefs>
+    <ds:schemaRef ds:uri="http://schemas.microsoft.com/sharepoint/v3/contenttype/forms"/>
+  </ds:schemaRefs>
+</ds:datastoreItem>
 </file>
</xml_diff>